<commit_message>
dangtq thêm bb hop ngày 31
</commit_message>
<xml_diff>
--- a/Business/việc cần làm.docx
+++ b/Business/việc cần làm.docx
@@ -11,10 +11,7 @@
         </w:numPr>
       </w:pPr>
       <w:r>
-        <w:t>Nội dung cần làm theo trnajg thái đơn</w:t>
-      </w:r>
-      <w:r>
-        <w:t>: 1 ng yêu cầu, 1 ng xử lý</w:t>
+        <w:t>Thống nhất menu</w:t>
       </w:r>
     </w:p>
     <w:p>
@@ -26,13 +23,114 @@
         </w:numPr>
       </w:pPr>
       <w:r>
+        <w:t>Thống nhất Data board</w:t>
+      </w:r>
+    </w:p>
+    <w:p>
+      <w:pPr>
+        <w:pStyle w:val="oancuaDanhsach"/>
+        <w:numPr>
+          <w:ilvl w:val="0"/>
+          <w:numId w:val="3"/>
+        </w:numPr>
+        <w:rPr>
+          <w:color w:val="FF0000"/>
+          <w:sz w:val="24"/>
+          <w:szCs w:val="24"/>
+        </w:rPr>
+      </w:pPr>
+      <w:r>
+        <w:rPr>
+          <w:color w:val="FF0000"/>
+          <w:sz w:val="24"/>
+          <w:szCs w:val="24"/>
+        </w:rPr>
+        <w:t>Đơn: Xem chi tiết trong file excel: Giao diện quản lý</w:t>
+      </w:r>
+    </w:p>
+    <w:p>
+      <w:pPr>
+        <w:pStyle w:val="oancuaDanhsach"/>
+        <w:numPr>
+          <w:ilvl w:val="0"/>
+          <w:numId w:val="3"/>
+        </w:numPr>
+        <w:rPr>
+          <w:color w:val="FF0000"/>
+          <w:sz w:val="24"/>
+          <w:szCs w:val="24"/>
+        </w:rPr>
+      </w:pPr>
+      <w:r>
+        <w:rPr>
+          <w:color w:val="FF0000"/>
+          <w:sz w:val="24"/>
+          <w:szCs w:val="24"/>
+        </w:rPr>
+        <w:t>Timesheet</w:t>
+      </w:r>
+      <w:r>
+        <w:rPr>
+          <w:color w:val="FF0000"/>
+          <w:sz w:val="24"/>
+          <w:szCs w:val="24"/>
+        </w:rPr>
+        <w:t>: Xem chi tiết trong file excel: Giao diện quản lý</w:t>
+      </w:r>
+    </w:p>
+    <w:p>
+      <w:pPr>
+        <w:pStyle w:val="oancuaDanhsach"/>
+        <w:numPr>
+          <w:ilvl w:val="0"/>
+          <w:numId w:val="3"/>
+        </w:numPr>
+        <w:rPr>
+          <w:sz w:val="24"/>
+          <w:szCs w:val="24"/>
+        </w:rPr>
+      </w:pPr>
+      <w:r>
+        <w:rPr>
+          <w:sz w:val="24"/>
+          <w:szCs w:val="24"/>
+        </w:rPr>
         <w:t>Quản lý tài liệu</w:t>
       </w:r>
       <w:r>
-        <w:t xml:space="preserve"> (admin + luật sư)</w:t>
-      </w:r>
-      <w:r>
-        <w:t xml:space="preserve"> cho vào mục monitor</w:t>
+        <w:rPr>
+          <w:sz w:val="24"/>
+          <w:szCs w:val="24"/>
+        </w:rPr>
+        <w:t xml:space="preserve"> </w:t>
+      </w:r>
+      <w:r>
+        <w:rPr>
+          <w:sz w:val="24"/>
+          <w:szCs w:val="24"/>
+        </w:rPr>
+        <w:t>(admin + luật sư)</w:t>
+      </w:r>
+      <w:r>
+        <w:rPr>
+          <w:sz w:val="24"/>
+          <w:szCs w:val="24"/>
+        </w:rPr>
+        <w:t xml:space="preserve"> cho vào </w:t>
+      </w:r>
+      <w:r>
+        <w:rPr>
+          <w:sz w:val="24"/>
+          <w:szCs w:val="24"/>
+        </w:rPr>
+        <w:t>menu</w:t>
+      </w:r>
+      <w:r>
+        <w:rPr>
+          <w:sz w:val="24"/>
+          <w:szCs w:val="24"/>
+        </w:rPr>
+        <w:t xml:space="preserve"> monitor</w:t>
       </w:r>
     </w:p>
     <w:p>
@@ -42,9 +140,24 @@
           <w:ilvl w:val="1"/>
           <w:numId w:val="3"/>
         </w:numPr>
-      </w:pPr>
-      <w:r>
-        <w:t>Ngày tháng</w:t>
+        <w:rPr>
+          <w:sz w:val="24"/>
+          <w:szCs w:val="24"/>
+        </w:rPr>
+      </w:pPr>
+      <w:r>
+        <w:rPr>
+          <w:sz w:val="24"/>
+          <w:szCs w:val="24"/>
+        </w:rPr>
+        <w:t xml:space="preserve">Ngày </w:t>
+      </w:r>
+      <w:r>
+        <w:rPr>
+          <w:sz w:val="24"/>
+          <w:szCs w:val="24"/>
+        </w:rPr>
+        <w:t>tài liệu đến hoăc đi</w:t>
       </w:r>
     </w:p>
     <w:p>
@@ -54,8 +167,16 @@
           <w:ilvl w:val="1"/>
           <w:numId w:val="3"/>
         </w:numPr>
-      </w:pPr>
-      <w:r>
+        <w:rPr>
+          <w:sz w:val="24"/>
+          <w:szCs w:val="24"/>
+        </w:rPr>
+      </w:pPr>
+      <w:r>
+        <w:rPr>
+          <w:sz w:val="24"/>
+          <w:szCs w:val="24"/>
+        </w:rPr>
         <w:t>Mã đơn</w:t>
       </w:r>
     </w:p>
@@ -66,8 +187,36 @@
           <w:ilvl w:val="1"/>
           <w:numId w:val="3"/>
         </w:numPr>
-      </w:pPr>
-      <w:r>
+        <w:rPr>
+          <w:sz w:val="24"/>
+          <w:szCs w:val="24"/>
+        </w:rPr>
+      </w:pPr>
+      <w:r>
+        <w:rPr>
+          <w:sz w:val="24"/>
+          <w:szCs w:val="24"/>
+        </w:rPr>
+        <w:t>Mã tài liệu – tự sinh</w:t>
+      </w:r>
+    </w:p>
+    <w:p>
+      <w:pPr>
+        <w:pStyle w:val="oancuaDanhsach"/>
+        <w:numPr>
+          <w:ilvl w:val="1"/>
+          <w:numId w:val="3"/>
+        </w:numPr>
+        <w:rPr>
+          <w:sz w:val="24"/>
+          <w:szCs w:val="24"/>
+        </w:rPr>
+      </w:pPr>
+      <w:r>
+        <w:rPr>
+          <w:sz w:val="24"/>
+          <w:szCs w:val="24"/>
+        </w:rPr>
         <w:t>Tên tài liệu</w:t>
       </w:r>
     </w:p>
@@ -78,9 +227,57 @@
           <w:ilvl w:val="1"/>
           <w:numId w:val="3"/>
         </w:numPr>
-      </w:pPr>
-      <w:r>
-        <w:t>Loại tài liệu (bản gốc, bản sao)</w:t>
+        <w:rPr>
+          <w:sz w:val="24"/>
+          <w:szCs w:val="24"/>
+        </w:rPr>
+      </w:pPr>
+      <w:r>
+        <w:rPr>
+          <w:sz w:val="24"/>
+          <w:szCs w:val="24"/>
+        </w:rPr>
+        <w:t xml:space="preserve">Loại tài liệu </w:t>
+      </w:r>
+    </w:p>
+    <w:p>
+      <w:pPr>
+        <w:pStyle w:val="oancuaDanhsach"/>
+        <w:numPr>
+          <w:ilvl w:val="2"/>
+          <w:numId w:val="3"/>
+        </w:numPr>
+        <w:rPr>
+          <w:sz w:val="24"/>
+          <w:szCs w:val="24"/>
+        </w:rPr>
+      </w:pPr>
+      <w:r>
+        <w:rPr>
+          <w:sz w:val="24"/>
+          <w:szCs w:val="24"/>
+        </w:rPr>
+        <w:t>Bản gốc</w:t>
+      </w:r>
+    </w:p>
+    <w:p>
+      <w:pPr>
+        <w:pStyle w:val="oancuaDanhsach"/>
+        <w:numPr>
+          <w:ilvl w:val="2"/>
+          <w:numId w:val="3"/>
+        </w:numPr>
+        <w:rPr>
+          <w:sz w:val="24"/>
+          <w:szCs w:val="24"/>
+        </w:rPr>
+      </w:pPr>
+      <w:r>
+        <w:rPr>
+          <w:sz w:val="24"/>
+          <w:szCs w:val="24"/>
+        </w:rPr>
+        <w:t>Bản sao</w:t>
       </w:r>
     </w:p>
     <w:p>
@@ -90,9 +287,436 @@
           <w:ilvl w:val="1"/>
           <w:numId w:val="3"/>
         </w:numPr>
-      </w:pPr>
-      <w:r>
+        <w:rPr>
+          <w:sz w:val="24"/>
+          <w:szCs w:val="24"/>
+        </w:rPr>
+      </w:pPr>
+      <w:r>
+        <w:rPr>
+          <w:sz w:val="24"/>
+          <w:szCs w:val="24"/>
+        </w:rPr>
+        <w:t>Có hiển thị cho khách hàng xem hay không</w:t>
+      </w:r>
+    </w:p>
+    <w:p>
+      <w:pPr>
+        <w:pStyle w:val="oancuaDanhsach"/>
+        <w:numPr>
+          <w:ilvl w:val="1"/>
+          <w:numId w:val="3"/>
+        </w:numPr>
+        <w:rPr>
+          <w:sz w:val="24"/>
+          <w:szCs w:val="24"/>
+        </w:rPr>
+      </w:pPr>
+      <w:r>
+        <w:rPr>
+          <w:sz w:val="24"/>
+          <w:szCs w:val="24"/>
+        </w:rPr>
         <w:t xml:space="preserve">Tình trạng </w:t>
+      </w:r>
+    </w:p>
+    <w:p>
+      <w:pPr>
+        <w:pStyle w:val="oancuaDanhsach"/>
+        <w:numPr>
+          <w:ilvl w:val="2"/>
+          <w:numId w:val="3"/>
+        </w:numPr>
+        <w:rPr>
+          <w:sz w:val="24"/>
+          <w:szCs w:val="24"/>
+        </w:rPr>
+      </w:pPr>
+      <w:r>
+        <w:rPr>
+          <w:sz w:val="24"/>
+          <w:szCs w:val="24"/>
+        </w:rPr>
+        <w:t>Đang chờ bản gốc -&gt; khách hàng phải làm</w:t>
+      </w:r>
+    </w:p>
+    <w:p>
+      <w:pPr>
+        <w:pStyle w:val="oancuaDanhsach"/>
+        <w:numPr>
+          <w:ilvl w:val="2"/>
+          <w:numId w:val="3"/>
+        </w:numPr>
+        <w:rPr>
+          <w:sz w:val="24"/>
+          <w:szCs w:val="24"/>
+        </w:rPr>
+      </w:pPr>
+      <w:r>
+        <w:rPr>
+          <w:sz w:val="24"/>
+          <w:szCs w:val="24"/>
+        </w:rPr>
+        <w:t>Đang chờ dịch -&gt; cty phải làm</w:t>
+      </w:r>
+    </w:p>
+    <w:p>
+      <w:pPr>
+        <w:pStyle w:val="oancuaDanhsach"/>
+        <w:numPr>
+          <w:ilvl w:val="1"/>
+          <w:numId w:val="3"/>
+        </w:numPr>
+        <w:rPr>
+          <w:sz w:val="24"/>
+          <w:szCs w:val="24"/>
+        </w:rPr>
+      </w:pPr>
+      <w:r>
+        <w:rPr>
+          <w:sz w:val="24"/>
+          <w:szCs w:val="24"/>
+        </w:rPr>
+        <w:t xml:space="preserve">Thời hạn dạng ngày (để nhắc </w:t>
+      </w:r>
+      <w:r>
+        <w:rPr>
+          <w:sz w:val="24"/>
+          <w:szCs w:val="24"/>
+        </w:rPr>
+        <w:t xml:space="preserve">nhở </w:t>
+      </w:r>
+      <w:r>
+        <w:rPr>
+          <w:sz w:val="24"/>
+          <w:szCs w:val="24"/>
+        </w:rPr>
+        <w:t>trước 1 tuần)</w:t>
+      </w:r>
+    </w:p>
+    <w:p>
+      <w:pPr>
+        <w:pStyle w:val="oancuaDanhsach"/>
+        <w:numPr>
+          <w:ilvl w:val="1"/>
+          <w:numId w:val="3"/>
+        </w:numPr>
+        <w:rPr>
+          <w:sz w:val="24"/>
+          <w:szCs w:val="24"/>
+        </w:rPr>
+      </w:pPr>
+      <w:r>
+        <w:rPr>
+          <w:sz w:val="24"/>
+          <w:szCs w:val="24"/>
+        </w:rPr>
+        <w:t xml:space="preserve">Chọn loại </w:t>
+      </w:r>
+      <w:proofErr w:type="gramStart"/>
+      <w:r>
+        <w:rPr>
+          <w:sz w:val="24"/>
+          <w:szCs w:val="24"/>
+        </w:rPr>
+        <w:t>In</w:t>
+      </w:r>
+      <w:proofErr w:type="gramEnd"/>
+      <w:r>
+        <w:rPr>
+          <w:sz w:val="24"/>
+          <w:szCs w:val="24"/>
+        </w:rPr>
+        <w:t xml:space="preserve"> hay out book</w:t>
+      </w:r>
+    </w:p>
+    <w:p>
+      <w:pPr>
+        <w:pStyle w:val="oancuaDanhsach"/>
+        <w:numPr>
+          <w:ilvl w:val="2"/>
+          <w:numId w:val="3"/>
+        </w:numPr>
+        <w:rPr>
+          <w:sz w:val="24"/>
+          <w:szCs w:val="24"/>
+        </w:rPr>
+      </w:pPr>
+      <w:proofErr w:type="gramStart"/>
+      <w:r>
+        <w:rPr>
+          <w:sz w:val="24"/>
+          <w:szCs w:val="24"/>
+        </w:rPr>
+        <w:t>In :</w:t>
+      </w:r>
+      <w:proofErr w:type="gramEnd"/>
+      <w:r>
+        <w:rPr>
+          <w:sz w:val="24"/>
+          <w:szCs w:val="24"/>
+        </w:rPr>
+        <w:t xml:space="preserve"> tải file lên</w:t>
+      </w:r>
+    </w:p>
+    <w:p>
+      <w:pPr>
+        <w:pStyle w:val="oancuaDanhsach"/>
+        <w:numPr>
+          <w:ilvl w:val="2"/>
+          <w:numId w:val="3"/>
+        </w:numPr>
+        <w:rPr>
+          <w:sz w:val="24"/>
+          <w:szCs w:val="24"/>
+        </w:rPr>
+      </w:pPr>
+      <w:r>
+        <w:rPr>
+          <w:sz w:val="24"/>
+          <w:szCs w:val="24"/>
+        </w:rPr>
+        <w:t>Out: chọn loại out (gửi vào cục, gửi cho khách hàng)</w:t>
+      </w:r>
+    </w:p>
+    <w:p>
+      <w:pPr>
+        <w:pStyle w:val="oancuaDanhsach"/>
+        <w:numPr>
+          <w:ilvl w:val="0"/>
+          <w:numId w:val="3"/>
+        </w:numPr>
+        <w:rPr>
+          <w:sz w:val="24"/>
+          <w:szCs w:val="24"/>
+        </w:rPr>
+      </w:pPr>
+      <w:r>
+        <w:rPr>
+          <w:sz w:val="24"/>
+          <w:szCs w:val="24"/>
+        </w:rPr>
+        <w:t>Hóa đơn: là 1 file scan mà admin tải lên (ko hiển thị cho khách hàng xem)</w:t>
+      </w:r>
+    </w:p>
+    <w:p>
+      <w:pPr>
+        <w:pStyle w:val="oancuaDanhsach"/>
+        <w:numPr>
+          <w:ilvl w:val="0"/>
+          <w:numId w:val="3"/>
+        </w:numPr>
+        <w:rPr>
+          <w:sz w:val="24"/>
+          <w:szCs w:val="24"/>
+        </w:rPr>
+      </w:pPr>
+      <w:r>
+        <w:rPr>
+          <w:sz w:val="24"/>
+          <w:szCs w:val="24"/>
+        </w:rPr>
+        <w:t xml:space="preserve">Đối với các số đơn liên quan mà không có trên hệ thống, </w:t>
+      </w:r>
+      <w:r>
+        <w:rPr>
+          <w:sz w:val="24"/>
+          <w:szCs w:val="24"/>
+        </w:rPr>
+        <w:t>thì nhập đơn 2a (tùy theo loại TM hoặc PT) đơn này coi như đã hoàn thành, chỉ để lưu để xem dữ liệu.</w:t>
+      </w:r>
+    </w:p>
+    <w:p>
+      <w:pPr>
+        <w:pStyle w:val="oancuaDanhsach"/>
+        <w:numPr>
+          <w:ilvl w:val="0"/>
+          <w:numId w:val="3"/>
+        </w:numPr>
+        <w:rPr>
+          <w:sz w:val="24"/>
+          <w:szCs w:val="24"/>
+        </w:rPr>
+      </w:pPr>
+      <w:r>
+        <w:rPr>
+          <w:sz w:val="24"/>
+          <w:szCs w:val="24"/>
+        </w:rPr>
+        <w:t>Phí quốc gia, phí dịch vụ</w:t>
+      </w:r>
+      <w:r>
+        <w:rPr>
+          <w:sz w:val="24"/>
+          <w:szCs w:val="24"/>
+        </w:rPr>
+        <w:t xml:space="preserve"> đi theo đơn</w:t>
+      </w:r>
+      <w:r>
+        <w:rPr>
+          <w:sz w:val="24"/>
+          <w:szCs w:val="24"/>
+        </w:rPr>
+        <w:t>: có 1 cột để đánh dấu đã biling hay chưa</w:t>
+      </w:r>
+    </w:p>
+    <w:p>
+      <w:pPr>
+        <w:pStyle w:val="oancuaDanhsach"/>
+        <w:numPr>
+          <w:ilvl w:val="0"/>
+          <w:numId w:val="3"/>
+        </w:numPr>
+        <w:rPr>
+          <w:sz w:val="24"/>
+          <w:szCs w:val="24"/>
+        </w:rPr>
+      </w:pPr>
+      <w:r>
+        <w:rPr>
+          <w:sz w:val="24"/>
+          <w:szCs w:val="24"/>
+        </w:rPr>
+        <w:t xml:space="preserve">Thêm trong </w:t>
+      </w:r>
+      <w:r>
+        <w:rPr>
+          <w:sz w:val="24"/>
+          <w:szCs w:val="24"/>
+        </w:rPr>
+        <w:t>Quy trình</w:t>
+      </w:r>
+      <w:r>
+        <w:rPr>
+          <w:sz w:val="24"/>
+          <w:szCs w:val="24"/>
+        </w:rPr>
+        <w:t xml:space="preserve"> đơn</w:t>
+      </w:r>
+      <w:r>
+        <w:rPr>
+          <w:sz w:val="24"/>
+          <w:szCs w:val="24"/>
+        </w:rPr>
+        <w:t xml:space="preserve">: </w:t>
+      </w:r>
+    </w:p>
+    <w:p>
+      <w:pPr>
+        <w:pStyle w:val="oancuaDanhsach"/>
+        <w:numPr>
+          <w:ilvl w:val="1"/>
+          <w:numId w:val="3"/>
+        </w:numPr>
+        <w:rPr>
+          <w:sz w:val="24"/>
+          <w:szCs w:val="24"/>
+        </w:rPr>
+      </w:pPr>
+      <w:r>
+        <w:rPr>
+          <w:sz w:val="24"/>
+          <w:szCs w:val="24"/>
+        </w:rPr>
+        <w:t>Khách hàng confirm đơn xong -&gt; giao cho 1 nhân viên để đi nộp. Nhân viên đó sẽ cập nhật trạng thái là đã nộp đơn.</w:t>
+      </w:r>
+    </w:p>
+    <w:p>
+      <w:pPr>
+        <w:pStyle w:val="oancuaDanhsach"/>
+        <w:numPr>
+          <w:ilvl w:val="1"/>
+          <w:numId w:val="3"/>
+        </w:numPr>
+        <w:rPr>
+          <w:sz w:val="24"/>
+          <w:szCs w:val="24"/>
+        </w:rPr>
+      </w:pPr>
+      <w:r>
+        <w:rPr>
+          <w:sz w:val="24"/>
+          <w:szCs w:val="24"/>
+        </w:rPr>
+        <w:t>Khi Nộp đơn xong thì luật sư sẽ làm action: advice filing -&gt; admin sẽ duyệt advice filing thì mới email cho khách hàng.</w:t>
+      </w:r>
+    </w:p>
+    <w:p>
+      <w:pPr>
+        <w:pStyle w:val="oancuaDanhsach"/>
+        <w:numPr>
+          <w:ilvl w:val="0"/>
+          <w:numId w:val="3"/>
+        </w:numPr>
+        <w:rPr>
+          <w:sz w:val="24"/>
+          <w:szCs w:val="24"/>
+        </w:rPr>
+      </w:pPr>
+      <w:r>
+        <w:rPr>
+          <w:sz w:val="24"/>
+          <w:szCs w:val="24"/>
+        </w:rPr>
+        <w:t>Biling</w:t>
+      </w:r>
+    </w:p>
+    <w:p>
+      <w:pPr>
+        <w:pStyle w:val="oancuaDanhsach"/>
+        <w:numPr>
+          <w:ilvl w:val="1"/>
+          <w:numId w:val="3"/>
+        </w:numPr>
+        <w:rPr>
+          <w:color w:val="FF0000"/>
+          <w:sz w:val="24"/>
+          <w:szCs w:val="24"/>
+        </w:rPr>
+      </w:pPr>
+      <w:r>
+        <w:rPr>
+          <w:color w:val="FF0000"/>
+          <w:sz w:val="24"/>
+          <w:szCs w:val="24"/>
+        </w:rPr>
+        <w:t>Xem chi tiết trong</w:t>
+      </w:r>
+      <w:r>
+        <w:rPr>
+          <w:color w:val="FF0000"/>
+        </w:rPr>
+        <w:t xml:space="preserve"> file excel: BienBanHop_20180831.xls</w:t>
+      </w:r>
+    </w:p>
+    <w:p>
+      <w:pPr>
+        <w:pStyle w:val="oancuaDanhsach"/>
+        <w:numPr>
+          <w:ilvl w:val="1"/>
+          <w:numId w:val="3"/>
+        </w:numPr>
+        <w:rPr>
+          <w:color w:val="FF0000"/>
+          <w:sz w:val="24"/>
+          <w:szCs w:val="24"/>
+        </w:rPr>
+      </w:pPr>
+      <w:r>
+        <w:rPr>
+          <w:color w:val="FF0000"/>
+          <w:sz w:val="24"/>
+          <w:szCs w:val="24"/>
+        </w:rPr>
+        <w:t>Tạm thời chỉ xuất biling đến phần advice</w:t>
+      </w:r>
+      <w:r>
+        <w:rPr>
+          <w:color w:val="FF0000"/>
+          <w:sz w:val="24"/>
+          <w:szCs w:val="24"/>
+        </w:rPr>
+        <w:t xml:space="preserve"> filing</w:t>
       </w:r>
       <w:bookmarkStart w:id="0" w:name="_GoBack"/>
       <w:bookmarkEnd w:id="0"/>
@@ -101,12 +725,74 @@
       <w:pPr>
         <w:pStyle w:val="oancuaDanhsach"/>
         <w:numPr>
+          <w:ilvl w:val="1"/>
+          <w:numId w:val="3"/>
+        </w:numPr>
+        <w:rPr>
+          <w:sz w:val="24"/>
+          <w:szCs w:val="24"/>
+        </w:rPr>
+      </w:pPr>
+      <w:r>
+        <w:rPr>
+          <w:sz w:val="24"/>
+          <w:szCs w:val="24"/>
+        </w:rPr>
+        <w:t>Khi nộp đơn thì xuất file bill</w:t>
+      </w:r>
+    </w:p>
+    <w:p>
+      <w:pPr>
+        <w:pStyle w:val="oancuaDanhsach"/>
+        <w:numPr>
+          <w:ilvl w:val="1"/>
+          <w:numId w:val="3"/>
+        </w:numPr>
+        <w:rPr>
+          <w:sz w:val="24"/>
+          <w:szCs w:val="24"/>
+        </w:rPr>
+      </w:pPr>
+      <w:r>
+        <w:rPr>
+          <w:sz w:val="24"/>
+          <w:szCs w:val="24"/>
+        </w:rPr>
+        <w:t>Khi advice filing thì gửi thư</w:t>
+      </w:r>
+      <w:r>
+        <w:rPr>
+          <w:sz w:val="24"/>
+          <w:szCs w:val="24"/>
+        </w:rPr>
+        <w:t xml:space="preserve"> và đính kèm</w:t>
+      </w:r>
+    </w:p>
+    <w:p>
+      <w:pPr>
+        <w:pStyle w:val="oancuaDanhsach"/>
+        <w:numPr>
           <w:ilvl w:val="2"/>
           <w:numId w:val="3"/>
         </w:numPr>
-      </w:pPr>
-      <w:r>
-        <w:t>Đang chờ bản gốc -&gt; khách hàng phải làm</w:t>
+        <w:rPr>
+          <w:sz w:val="24"/>
+          <w:szCs w:val="24"/>
+        </w:rPr>
+      </w:pPr>
+      <w:r>
+        <w:rPr>
+          <w:sz w:val="24"/>
+          <w:szCs w:val="24"/>
+        </w:rPr>
+        <w:t>F</w:t>
+      </w:r>
+      <w:r>
+        <w:rPr>
+          <w:sz w:val="24"/>
+          <w:szCs w:val="24"/>
+        </w:rPr>
+        <w:t xml:space="preserve">ile đính kèm </w:t>
       </w:r>
     </w:p>
     <w:p>
@@ -116,41 +802,31 @@
           <w:ilvl w:val="2"/>
           <w:numId w:val="3"/>
         </w:numPr>
-      </w:pPr>
-      <w:r>
-        <w:t>Đang chờ dịch -&gt; cty phải làm</w:t>
-      </w:r>
-    </w:p>
-    <w:p>
-      <w:pPr>
-        <w:pStyle w:val="oancuaDanhsach"/>
-        <w:numPr>
-          <w:ilvl w:val="1"/>
-          <w:numId w:val="3"/>
-        </w:numPr>
-      </w:pPr>
-      <w:r>
-        <w:t>Thời hạn dạng ngày (để nhắc trước 1 tuần)</w:t>
-      </w:r>
-    </w:p>
-    <w:p>
-      <w:pPr>
-        <w:pStyle w:val="oancuaDanhsach"/>
-        <w:numPr>
-          <w:ilvl w:val="1"/>
-          <w:numId w:val="3"/>
-        </w:numPr>
-      </w:pPr>
-      <w:r>
-        <w:t xml:space="preserve">Chọn loại </w:t>
-      </w:r>
-      <w:proofErr w:type="gramStart"/>
-      <w:r>
-        <w:t>In</w:t>
-      </w:r>
-      <w:proofErr w:type="gramEnd"/>
-      <w:r>
-        <w:t xml:space="preserve"> hay out book</w:t>
+        <w:rPr>
+          <w:sz w:val="24"/>
+          <w:szCs w:val="24"/>
+        </w:rPr>
+      </w:pPr>
+      <w:r>
+        <w:rPr>
+          <w:sz w:val="24"/>
+          <w:szCs w:val="24"/>
+        </w:rPr>
+        <w:t xml:space="preserve">File </w:t>
+      </w:r>
+      <w:r>
+        <w:rPr>
+          <w:sz w:val="24"/>
+          <w:szCs w:val="24"/>
+        </w:rPr>
+        <w:t>bil</w:t>
+      </w:r>
+      <w:r>
+        <w:rPr>
+          <w:sz w:val="24"/>
+          <w:szCs w:val="24"/>
+        </w:rPr>
+        <w:t xml:space="preserve">l </w:t>
       </w:r>
     </w:p>
     <w:p>
@@ -160,27 +836,35 @@
           <w:ilvl w:val="2"/>
           <w:numId w:val="3"/>
         </w:numPr>
-      </w:pPr>
-      <w:proofErr w:type="gramStart"/>
-      <w:r>
-        <w:t>In :</w:t>
-      </w:r>
-      <w:proofErr w:type="gramEnd"/>
-      <w:r>
-        <w:t xml:space="preserve"> tải file lên</w:t>
-      </w:r>
-    </w:p>
-    <w:p>
-      <w:pPr>
-        <w:pStyle w:val="oancuaDanhsach"/>
-        <w:numPr>
-          <w:ilvl w:val="2"/>
-          <w:numId w:val="3"/>
-        </w:numPr>
-      </w:pPr>
-      <w:r>
-        <w:t>Out: chọn loại out (gửi vào cục, gửi cho khách hàng)</w:t>
-      </w:r>
+        <w:rPr>
+          <w:sz w:val="24"/>
+          <w:szCs w:val="24"/>
+        </w:rPr>
+      </w:pPr>
+      <w:r>
+        <w:rPr>
+          <w:sz w:val="24"/>
+          <w:szCs w:val="24"/>
+        </w:rPr>
+        <w:t>F</w:t>
+      </w:r>
+      <w:r>
+        <w:rPr>
+          <w:sz w:val="24"/>
+          <w:szCs w:val="24"/>
+        </w:rPr>
+        <w:t>ile advice filing</w:t>
+      </w:r>
+    </w:p>
+    <w:p>
+      <w:pPr>
+        <w:pStyle w:val="oancuaDanhsach"/>
+        <w:ind w:left="1440"/>
+        <w:rPr>
+          <w:sz w:val="24"/>
+          <w:szCs w:val="24"/>
+        </w:rPr>
+      </w:pPr>
     </w:p>
     <w:sectPr>
       <w:pgSz w:w="12240" w:h="15840"/>

</xml_diff>